<commit_message>
read the pesudo code for question6
</commit_message>
<xml_diff>
--- a/answer.docx
+++ b/answer.docx
@@ -234,7 +234,23 @@
                 <w:rFonts w:ascii="Times" w:hAnsi="Times" w:cs="Times"/>
                 <w:color w:val="0070C0"/>
               </w:rPr>
-              <w:t>&lt;class ‘int’&gt;</w:t>
+              <w:t>&lt;class ‘</w:t>
+            </w:r>
+            <w:proofErr w:type="spellStart"/>
+            <w:r>
+              <w:rPr>
+                <w:rFonts w:ascii="Times" w:hAnsi="Times" w:cs="Times"/>
+                <w:color w:val="0070C0"/>
+              </w:rPr>
+              <w:t>int</w:t>
+            </w:r>
+            <w:proofErr w:type="spellEnd"/>
+            <w:r>
+              <w:rPr>
+                <w:rFonts w:ascii="Times" w:hAnsi="Times" w:cs="Times"/>
+                <w:color w:val="0070C0"/>
+              </w:rPr>
+              <w:t>’&gt;</w:t>
             </w:r>
           </w:p>
         </w:tc>
@@ -320,7 +336,23 @@
                 <w:rFonts w:ascii="Times" w:hAnsi="Times" w:cs="Times"/>
                 <w:color w:val="0070C0"/>
               </w:rPr>
-              <w:t>&lt;class ‘str’&gt;</w:t>
+              <w:t>&lt;class ‘</w:t>
+            </w:r>
+            <w:proofErr w:type="spellStart"/>
+            <w:r>
+              <w:rPr>
+                <w:rFonts w:ascii="Times" w:hAnsi="Times" w:cs="Times"/>
+                <w:color w:val="0070C0"/>
+              </w:rPr>
+              <w:t>str</w:t>
+            </w:r>
+            <w:proofErr w:type="spellEnd"/>
+            <w:r>
+              <w:rPr>
+                <w:rFonts w:ascii="Times" w:hAnsi="Times" w:cs="Times"/>
+                <w:color w:val="0070C0"/>
+              </w:rPr>
+              <w:t>’&gt;</w:t>
             </w:r>
           </w:p>
         </w:tc>
@@ -458,6 +490,7 @@
               </w:rPr>
               <w:t>“</w:t>
             </w:r>
+            <w:proofErr w:type="spellStart"/>
             <w:r>
               <w:rPr>
                 <w:rFonts w:ascii="AR PL SungtiL GB" w:hAnsi="AR PL SungtiL GB"/>
@@ -474,7 +507,14 @@
               <w:rPr>
                 <w:rFonts w:ascii="AR PL SungtiL GB" w:hAnsi="AR PL SungtiL GB"/>
               </w:rPr>
-              <w:t>out”]</w:t>
+              <w:t>out</w:t>
+            </w:r>
+            <w:proofErr w:type="spellEnd"/>
+            <w:r>
+              <w:rPr>
+                <w:rFonts w:ascii="AR PL SungtiL GB" w:hAnsi="AR PL SungtiL GB"/>
+              </w:rPr>
+              <w:t>”]</w:t>
             </w:r>
           </w:p>
         </w:tc>
@@ -639,7 +679,35 @@
         <w:rPr>
           <w:color w:val="0070C0"/>
         </w:rPr>
-        <w:t>if len(sys.argv) &gt;= 2:</w:t>
+        <w:t xml:space="preserve">if </w:t>
+      </w:r>
+      <w:proofErr w:type="spellStart"/>
+      <w:r>
+        <w:rPr>
+          <w:color w:val="0070C0"/>
+        </w:rPr>
+        <w:t>len</w:t>
+      </w:r>
+      <w:proofErr w:type="spellEnd"/>
+      <w:r>
+        <w:rPr>
+          <w:color w:val="0070C0"/>
+        </w:rPr>
+        <w:t>(</w:t>
+      </w:r>
+      <w:proofErr w:type="spellStart"/>
+      <w:r>
+        <w:rPr>
+          <w:color w:val="0070C0"/>
+        </w:rPr>
+        <w:t>sys.argv</w:t>
+      </w:r>
+      <w:proofErr w:type="spellEnd"/>
+      <w:r>
+        <w:rPr>
+          <w:color w:val="0070C0"/>
+        </w:rPr>
+        <w:t>) &gt;= 2:</w:t>
       </w:r>
     </w:p>
     <w:p>
@@ -653,7 +721,21 @@
           <w:color w:val="0070C0"/>
         </w:rPr>
         <w:tab/>
-        <w:t>s1 = sys.argv[1] #get the first string</w:t>
+        <w:t xml:space="preserve">s1 = </w:t>
+      </w:r>
+      <w:proofErr w:type="spellStart"/>
+      <w:r>
+        <w:rPr>
+          <w:color w:val="0070C0"/>
+        </w:rPr>
+        <w:t>sys.argv</w:t>
+      </w:r>
+      <w:proofErr w:type="spellEnd"/>
+      <w:r>
+        <w:rPr>
+          <w:color w:val="0070C0"/>
+        </w:rPr>
+        <w:t>[1] #get the first string</w:t>
       </w:r>
     </w:p>
     <w:p>
@@ -667,7 +749,21 @@
           <w:color w:val="0070C0"/>
         </w:rPr>
         <w:tab/>
-        <w:t>s2 = sys.argv[2] #get the second string</w:t>
+        <w:t xml:space="preserve">s2 = </w:t>
+      </w:r>
+      <w:proofErr w:type="spellStart"/>
+      <w:r>
+        <w:rPr>
+          <w:color w:val="0070C0"/>
+        </w:rPr>
+        <w:t>sys.argv</w:t>
+      </w:r>
+      <w:proofErr w:type="spellEnd"/>
+      <w:r>
+        <w:rPr>
+          <w:color w:val="0070C0"/>
+        </w:rPr>
+        <w:t>[2] #get the second string</w:t>
       </w:r>
     </w:p>
     <w:p>
@@ -723,37 +819,109 @@
           <w:rFonts w:ascii="AR PL SungtiL GB" w:hAnsi="AR PL SungtiL GB"/>
         </w:rPr>
       </w:pPr>
-      <w:r>
-        <w:rPr>
-          <w:rFonts w:ascii="AR PL SungtiL GB" w:hAnsi="AR PL SungtiL GB"/>
-        </w:rPr>
-        <w:t>str_of_words = [‘Games’ , “people”, ‘play’]</w:t>
-      </w:r>
-    </w:p>
-    <w:p>
-      <w:pPr>
-        <w:rPr>
-          <w:rFonts w:ascii="AR PL SungtiL GB" w:hAnsi="AR PL SungtiL GB"/>
-        </w:rPr>
-      </w:pPr>
-      <w:r>
-        <w:rPr>
-          <w:rFonts w:ascii="AR PL SungtiL GB" w:hAnsi="AR PL SungtiL GB"/>
-        </w:rPr>
-        <w:t>str_of_new_words = ‘The’ + str_of_words[-1] + str_of_words[1] + str_of_words[0]</w:t>
-      </w:r>
-    </w:p>
-    <w:p>
-      <w:pPr>
-        <w:rPr>
-          <w:rFonts w:ascii="AR PL SungtiL GB" w:hAnsi="AR PL SungtiL GB"/>
-        </w:rPr>
-      </w:pPr>
-      <w:r>
-        <w:rPr>
-          <w:rFonts w:ascii="AR PL SungtiL GB" w:hAnsi="AR PL SungtiL GB"/>
-        </w:rPr>
-        <w:t>print(str_of_new_words)</w:t>
+      <w:proofErr w:type="spellStart"/>
+      <w:r>
+        <w:rPr>
+          <w:rFonts w:ascii="AR PL SungtiL GB" w:hAnsi="AR PL SungtiL GB"/>
+        </w:rPr>
+        <w:t>str_of_words</w:t>
+      </w:r>
+      <w:proofErr w:type="spellEnd"/>
+      <w:r>
+        <w:rPr>
+          <w:rFonts w:ascii="AR PL SungtiL GB" w:hAnsi="AR PL SungtiL GB"/>
+        </w:rPr>
+        <w:t xml:space="preserve"> = [‘Games’ , “people”, ‘play’]</w:t>
+      </w:r>
+    </w:p>
+    <w:p>
+      <w:pPr>
+        <w:rPr>
+          <w:rFonts w:ascii="AR PL SungtiL GB" w:hAnsi="AR PL SungtiL GB"/>
+        </w:rPr>
+      </w:pPr>
+      <w:proofErr w:type="spellStart"/>
+      <w:r>
+        <w:rPr>
+          <w:rFonts w:ascii="AR PL SungtiL GB" w:hAnsi="AR PL SungtiL GB"/>
+        </w:rPr>
+        <w:t>str_of_new_words</w:t>
+      </w:r>
+      <w:proofErr w:type="spellEnd"/>
+      <w:r>
+        <w:rPr>
+          <w:rFonts w:ascii="AR PL SungtiL GB" w:hAnsi="AR PL SungtiL GB"/>
+        </w:rPr>
+        <w:t xml:space="preserve"> = ‘The’ + </w:t>
+      </w:r>
+      <w:proofErr w:type="spellStart"/>
+      <w:r>
+        <w:rPr>
+          <w:rFonts w:ascii="AR PL SungtiL GB" w:hAnsi="AR PL SungtiL GB"/>
+        </w:rPr>
+        <w:t>str_of_words</w:t>
+      </w:r>
+      <w:proofErr w:type="spellEnd"/>
+      <w:r>
+        <w:rPr>
+          <w:rFonts w:ascii="AR PL SungtiL GB" w:hAnsi="AR PL SungtiL GB"/>
+        </w:rPr>
+        <w:t xml:space="preserve">[-1] + </w:t>
+      </w:r>
+      <w:proofErr w:type="spellStart"/>
+      <w:r>
+        <w:rPr>
+          <w:rFonts w:ascii="AR PL SungtiL GB" w:hAnsi="AR PL SungtiL GB"/>
+        </w:rPr>
+        <w:t>str_of_words</w:t>
+      </w:r>
+      <w:proofErr w:type="spellEnd"/>
+      <w:r>
+        <w:rPr>
+          <w:rFonts w:ascii="AR PL SungtiL GB" w:hAnsi="AR PL SungtiL GB"/>
+        </w:rPr>
+        <w:t xml:space="preserve">[1] + </w:t>
+      </w:r>
+      <w:proofErr w:type="spellStart"/>
+      <w:r>
+        <w:rPr>
+          <w:rFonts w:ascii="AR PL SungtiL GB" w:hAnsi="AR PL SungtiL GB"/>
+        </w:rPr>
+        <w:t>str_of_words</w:t>
+      </w:r>
+      <w:proofErr w:type="spellEnd"/>
+      <w:r>
+        <w:rPr>
+          <w:rFonts w:ascii="AR PL SungtiL GB" w:hAnsi="AR PL SungtiL GB"/>
+        </w:rPr>
+        <w:t>[0]</w:t>
+      </w:r>
+    </w:p>
+    <w:p>
+      <w:pPr>
+        <w:rPr>
+          <w:rFonts w:ascii="AR PL SungtiL GB" w:hAnsi="AR PL SungtiL GB"/>
+        </w:rPr>
+      </w:pPr>
+      <w:r>
+        <w:rPr>
+          <w:rFonts w:ascii="AR PL SungtiL GB" w:hAnsi="AR PL SungtiL GB"/>
+        </w:rPr>
+        <w:t>print(</w:t>
+      </w:r>
+      <w:proofErr w:type="spellStart"/>
+      <w:r>
+        <w:rPr>
+          <w:rFonts w:ascii="AR PL SungtiL GB" w:hAnsi="AR PL SungtiL GB"/>
+        </w:rPr>
+        <w:t>str_of_new_words</w:t>
+      </w:r>
+      <w:proofErr w:type="spellEnd"/>
+      <w:r>
+        <w:rPr>
+          <w:rFonts w:ascii="AR PL SungtiL GB" w:hAnsi="AR PL SungtiL GB"/>
+        </w:rPr>
+        <w:t>)</w:t>
       </w:r>
     </w:p>
     <w:p/>
@@ -763,12 +931,14 @@
           <w:color w:val="0070C0"/>
         </w:rPr>
       </w:pPr>
+      <w:proofErr w:type="spellStart"/>
       <w:r>
         <w:rPr>
           <w:color w:val="0070C0"/>
         </w:rPr>
         <w:t>TheplaypeopleGames</w:t>
       </w:r>
+      <w:proofErr w:type="spellEnd"/>
     </w:p>
     <w:p>
       <w:pPr>
@@ -794,11 +964,19 @@
           <w:rFonts w:ascii="AR PL SungtiL GB" w:hAnsi="AR PL SungtiL GB"/>
         </w:rPr>
       </w:pPr>
-      <w:r>
-        <w:rPr>
-          <w:rFonts w:ascii="AR PL SungtiL GB" w:hAnsi="AR PL SungtiL GB"/>
-        </w:rPr>
-        <w:t>temp_list = []</w:t>
+      <w:proofErr w:type="spellStart"/>
+      <w:r>
+        <w:rPr>
+          <w:rFonts w:ascii="AR PL SungtiL GB" w:hAnsi="AR PL SungtiL GB"/>
+        </w:rPr>
+        <w:t>temp_list</w:t>
+      </w:r>
+      <w:proofErr w:type="spellEnd"/>
+      <w:r>
+        <w:rPr>
+          <w:rFonts w:ascii="AR PL SungtiL GB" w:hAnsi="AR PL SungtiL GB"/>
+        </w:rPr>
+        <w:t xml:space="preserve"> = []</w:t>
       </w:r>
     </w:p>
     <w:p>
@@ -825,27 +1003,54 @@
           <w:rFonts w:ascii="AR PL SungtiL GB" w:hAnsi="AR PL SungtiL GB"/>
         </w:rPr>
         <w:tab/>
-        <w:t>temp_list.append(n*3)</w:t>
-      </w:r>
-    </w:p>
-    <w:p>
-      <w:pPr>
-        <w:rPr>
-          <w:rFonts w:ascii="AR PL SungtiL GB" w:hAnsi="AR PL SungtiL GB"/>
-        </w:rPr>
-      </w:pPr>
-    </w:p>
-    <w:p>
-      <w:pPr>
-        <w:rPr>
-          <w:rFonts w:ascii="AR PL SungtiL GB" w:hAnsi="AR PL SungtiL GB"/>
-        </w:rPr>
-      </w:pPr>
-      <w:r>
-        <w:rPr>
-          <w:rFonts w:ascii="AR PL SungtiL GB" w:hAnsi="AR PL SungtiL GB"/>
-        </w:rPr>
-        <w:t>print(temp_list)</w:t>
+      </w:r>
+      <w:proofErr w:type="spellStart"/>
+      <w:r>
+        <w:rPr>
+          <w:rFonts w:ascii="AR PL SungtiL GB" w:hAnsi="AR PL SungtiL GB"/>
+        </w:rPr>
+        <w:t>temp_list.append</w:t>
+      </w:r>
+      <w:proofErr w:type="spellEnd"/>
+      <w:r>
+        <w:rPr>
+          <w:rFonts w:ascii="AR PL SungtiL GB" w:hAnsi="AR PL SungtiL GB"/>
+        </w:rPr>
+        <w:t>(n*3)</w:t>
+      </w:r>
+    </w:p>
+    <w:p>
+      <w:pPr>
+        <w:rPr>
+          <w:rFonts w:ascii="AR PL SungtiL GB" w:hAnsi="AR PL SungtiL GB"/>
+        </w:rPr>
+      </w:pPr>
+    </w:p>
+    <w:p>
+      <w:pPr>
+        <w:rPr>
+          <w:rFonts w:ascii="AR PL SungtiL GB" w:hAnsi="AR PL SungtiL GB"/>
+        </w:rPr>
+      </w:pPr>
+      <w:r>
+        <w:rPr>
+          <w:rFonts w:ascii="AR PL SungtiL GB" w:hAnsi="AR PL SungtiL GB"/>
+        </w:rPr>
+        <w:t>print(</w:t>
+      </w:r>
+      <w:proofErr w:type="spellStart"/>
+      <w:r>
+        <w:rPr>
+          <w:rFonts w:ascii="AR PL SungtiL GB" w:hAnsi="AR PL SungtiL GB"/>
+        </w:rPr>
+        <w:t>temp_list</w:t>
+      </w:r>
+      <w:proofErr w:type="spellEnd"/>
+      <w:r>
+        <w:rPr>
+          <w:rFonts w:ascii="AR PL SungtiL GB" w:hAnsi="AR PL SungtiL GB"/>
+        </w:rPr>
+        <w:t>)</w:t>
       </w:r>
       <w:r>
         <w:rPr>
@@ -885,21 +1090,69 @@
           <w:rFonts w:hint="eastAsia"/>
           <w:color w:val="0070C0"/>
         </w:rPr>
-        <w:t>immutable types:   int, float, long, str, tuple</w:t>
-      </w:r>
-    </w:p>
-    <w:p>
-      <w:pPr>
-        <w:rPr>
-          <w:color w:val="0070C0"/>
-        </w:rPr>
-      </w:pPr>
-      <w:r>
-        <w:rPr>
-          <w:rFonts w:hint="eastAsia"/>
-          <w:color w:val="0070C0"/>
-        </w:rPr>
-        <w:t>mutable types: list, dict, set</w:t>
+        <w:t xml:space="preserve">immutable types:   </w:t>
+      </w:r>
+      <w:proofErr w:type="spellStart"/>
+      <w:r>
+        <w:rPr>
+          <w:rFonts w:hint="eastAsia"/>
+          <w:color w:val="0070C0"/>
+        </w:rPr>
+        <w:t>int</w:t>
+      </w:r>
+      <w:proofErr w:type="spellEnd"/>
+      <w:r>
+        <w:rPr>
+          <w:rFonts w:hint="eastAsia"/>
+          <w:color w:val="0070C0"/>
+        </w:rPr>
+        <w:t xml:space="preserve">, float, long, </w:t>
+      </w:r>
+      <w:proofErr w:type="spellStart"/>
+      <w:r>
+        <w:rPr>
+          <w:rFonts w:hint="eastAsia"/>
+          <w:color w:val="0070C0"/>
+        </w:rPr>
+        <w:t>str</w:t>
+      </w:r>
+      <w:proofErr w:type="spellEnd"/>
+      <w:r>
+        <w:rPr>
+          <w:rFonts w:hint="eastAsia"/>
+          <w:color w:val="0070C0"/>
+        </w:rPr>
+        <w:t>, tuple</w:t>
+      </w:r>
+    </w:p>
+    <w:p>
+      <w:pPr>
+        <w:rPr>
+          <w:color w:val="0070C0"/>
+        </w:rPr>
+      </w:pPr>
+      <w:r>
+        <w:rPr>
+          <w:rFonts w:hint="eastAsia"/>
+          <w:color w:val="0070C0"/>
+        </w:rPr>
+        <w:t xml:space="preserve">mutable types: list, </w:t>
+      </w:r>
+      <w:proofErr w:type="spellStart"/>
+      <w:r>
+        <w:rPr>
+          <w:rFonts w:hint="eastAsia"/>
+          <w:color w:val="0070C0"/>
+        </w:rPr>
+        <w:t>dict</w:t>
+      </w:r>
+      <w:proofErr w:type="spellEnd"/>
+      <w:r>
+        <w:rPr>
+          <w:rFonts w:hint="eastAsia"/>
+          <w:color w:val="0070C0"/>
+        </w:rPr>
+        <w:t>, set</w:t>
       </w:r>
     </w:p>
     <w:p/>
@@ -918,7 +1171,15 @@
     </w:p>
     <w:p>
       <w:r>
-        <w:t>(a) [2 marks] What does the python3 statement import os.path do ?</w:t>
+        <w:t xml:space="preserve">(a) [2 marks] What does the python3 statement import </w:t>
+      </w:r>
+      <w:proofErr w:type="spellStart"/>
+      <w:r>
+        <w:t>os.path</w:t>
+      </w:r>
+      <w:proofErr w:type="spellEnd"/>
+      <w:r>
+        <w:t xml:space="preserve"> do ?</w:t>
       </w:r>
     </w:p>
     <w:p>
@@ -933,12 +1194,21 @@
         </w:rPr>
         <w:t xml:space="preserve">Import </w:t>
       </w:r>
-      <w:r>
-        <w:rPr>
-          <w:rFonts w:hint="eastAsia"/>
-          <w:color w:val="0070C0"/>
-        </w:rPr>
-        <w:t xml:space="preserve">os.path as a module to </w:t>
+      <w:proofErr w:type="spellStart"/>
+      <w:r>
+        <w:rPr>
+          <w:rFonts w:hint="eastAsia"/>
+          <w:color w:val="0070C0"/>
+        </w:rPr>
+        <w:t>os.path</w:t>
+      </w:r>
+      <w:proofErr w:type="spellEnd"/>
+      <w:r>
+        <w:rPr>
+          <w:rFonts w:hint="eastAsia"/>
+          <w:color w:val="0070C0"/>
+        </w:rPr>
+        <w:t xml:space="preserve"> as a module to </w:t>
       </w:r>
       <w:r>
         <w:rPr>
@@ -970,7 +1240,23 @@
     <w:p/>
     <w:p>
       <w:r>
-        <w:t>(b) [3 marks] Differentiate the effect of the statement import os and import os.path ?</w:t>
+        <w:t xml:space="preserve">(b) [3 marks] Differentiate the effect of the statement import </w:t>
+      </w:r>
+      <w:proofErr w:type="spellStart"/>
+      <w:r>
+        <w:t>os</w:t>
+      </w:r>
+      <w:proofErr w:type="spellEnd"/>
+      <w:r>
+        <w:t xml:space="preserve"> and import </w:t>
+      </w:r>
+      <w:proofErr w:type="spellStart"/>
+      <w:r>
+        <w:t>os.path</w:t>
+      </w:r>
+      <w:proofErr w:type="spellEnd"/>
+      <w:r>
+        <w:t xml:space="preserve"> ?</w:t>
       </w:r>
     </w:p>
     <w:p>
@@ -997,7 +1283,23 @@
           <w:rFonts w:hint="eastAsia"/>
           <w:color w:val="0070C0"/>
         </w:rPr>
-        <w:t>Import os -</w:t>
+        <w:t xml:space="preserve">Import </w:t>
+      </w:r>
+      <w:proofErr w:type="spellStart"/>
+      <w:r>
+        <w:rPr>
+          <w:rFonts w:hint="eastAsia"/>
+          <w:color w:val="0070C0"/>
+        </w:rPr>
+        <w:t>os</w:t>
+      </w:r>
+      <w:proofErr w:type="spellEnd"/>
+      <w:r>
+        <w:rPr>
+          <w:rFonts w:hint="eastAsia"/>
+          <w:color w:val="0070C0"/>
+        </w:rPr>
+        <w:t xml:space="preserve"> -</w:t>
       </w:r>
       <w:r>
         <w:rPr>
@@ -1023,7 +1325,23 @@
           <w:rFonts w:hint="eastAsia"/>
           <w:color w:val="0070C0"/>
         </w:rPr>
-        <w:t xml:space="preserve">import all the modules under the os. </w:t>
+        <w:t xml:space="preserve">import all the modules under the </w:t>
+      </w:r>
+      <w:proofErr w:type="spellStart"/>
+      <w:r>
+        <w:rPr>
+          <w:rFonts w:hint="eastAsia"/>
+          <w:color w:val="0070C0"/>
+        </w:rPr>
+        <w:t>os</w:t>
+      </w:r>
+      <w:proofErr w:type="spellEnd"/>
+      <w:r>
+        <w:rPr>
+          <w:rFonts w:hint="eastAsia"/>
+          <w:color w:val="0070C0"/>
+        </w:rPr>
+        <w:t xml:space="preserve">. </w:t>
       </w:r>
       <w:r>
         <w:rPr>
@@ -1037,8 +1355,17 @@
           <w:rFonts w:hint="eastAsia"/>
           <w:color w:val="0070C0"/>
         </w:rPr>
-        <w:t>more modules than under os.path</w:t>
-      </w:r>
+        <w:t xml:space="preserve">more modules than under </w:t>
+      </w:r>
+      <w:proofErr w:type="spellStart"/>
+      <w:r>
+        <w:rPr>
+          <w:rFonts w:hint="eastAsia"/>
+          <w:color w:val="0070C0"/>
+        </w:rPr>
+        <w:t>os.path</w:t>
+      </w:r>
+      <w:proofErr w:type="spellEnd"/>
       <w:r>
         <w:rPr>
           <w:rFonts w:hint="eastAsia"/>
@@ -1061,7 +1388,23 @@
           <w:rFonts w:hint="eastAsia"/>
           <w:color w:val="0070C0"/>
         </w:rPr>
-        <w:t xml:space="preserve">Import os.path </w:t>
+        <w:t xml:space="preserve">Import </w:t>
+      </w:r>
+      <w:proofErr w:type="spellStart"/>
+      <w:r>
+        <w:rPr>
+          <w:rFonts w:hint="eastAsia"/>
+          <w:color w:val="0070C0"/>
+        </w:rPr>
+        <w:t>os.path</w:t>
+      </w:r>
+      <w:proofErr w:type="spellEnd"/>
+      <w:r>
+        <w:rPr>
+          <w:rFonts w:hint="eastAsia"/>
+          <w:color w:val="0070C0"/>
+        </w:rPr>
+        <w:t xml:space="preserve"> </w:t>
       </w:r>
       <w:r>
         <w:rPr>
@@ -1081,8 +1424,33 @@
           <w:rFonts w:hint="eastAsia"/>
           <w:color w:val="0070C0"/>
         </w:rPr>
-        <w:t>import all the modules under the os.  (less modules than under os.path</w:t>
-      </w:r>
+        <w:t xml:space="preserve">import all the modules under the </w:t>
+      </w:r>
+      <w:proofErr w:type="spellStart"/>
+      <w:r>
+        <w:rPr>
+          <w:rFonts w:hint="eastAsia"/>
+          <w:color w:val="0070C0"/>
+        </w:rPr>
+        <w:t>os</w:t>
+      </w:r>
+      <w:proofErr w:type="spellEnd"/>
+      <w:r>
+        <w:rPr>
+          <w:rFonts w:hint="eastAsia"/>
+          <w:color w:val="0070C0"/>
+        </w:rPr>
+        <w:t xml:space="preserve">.  (less modules than under </w:t>
+      </w:r>
+      <w:proofErr w:type="spellStart"/>
+      <w:r>
+        <w:rPr>
+          <w:rFonts w:hint="eastAsia"/>
+          <w:color w:val="0070C0"/>
+        </w:rPr>
+        <w:t>os.path</w:t>
+      </w:r>
+      <w:proofErr w:type="spellEnd"/>
       <w:r>
         <w:rPr>
           <w:rFonts w:hint="eastAsia"/>
@@ -1114,11 +1482,47 @@
           <w:color w:val="0070C0"/>
         </w:rPr>
       </w:pPr>
-      <w:r>
-        <w:rPr>
-          <w:color w:val="0070C0"/>
-        </w:rPr>
-        <w:t>def myPrint( str ):</w:t>
+      <w:proofErr w:type="spellStart"/>
+      <w:r>
+        <w:rPr>
+          <w:color w:val="0070C0"/>
+        </w:rPr>
+        <w:t>def</w:t>
+      </w:r>
+      <w:proofErr w:type="spellEnd"/>
+      <w:r>
+        <w:rPr>
+          <w:color w:val="0070C0"/>
+        </w:rPr>
+        <w:t xml:space="preserve"> </w:t>
+      </w:r>
+      <w:proofErr w:type="spellStart"/>
+      <w:r>
+        <w:rPr>
+          <w:color w:val="0070C0"/>
+        </w:rPr>
+        <w:t>myPrint</w:t>
+      </w:r>
+      <w:proofErr w:type="spellEnd"/>
+      <w:r>
+        <w:rPr>
+          <w:color w:val="0070C0"/>
+        </w:rPr>
+        <w:t xml:space="preserve">( </w:t>
+      </w:r>
+      <w:proofErr w:type="spellStart"/>
+      <w:r>
+        <w:rPr>
+          <w:color w:val="0070C0"/>
+        </w:rPr>
+        <w:t>str</w:t>
+      </w:r>
+      <w:proofErr w:type="spellEnd"/>
+      <w:r>
+        <w:rPr>
+          <w:color w:val="0070C0"/>
+        </w:rPr>
+        <w:t xml:space="preserve"> ):</w:t>
       </w:r>
     </w:p>
     <w:p>
@@ -1132,7 +1536,21 @@
           <w:color w:val="0070C0"/>
         </w:rPr>
         <w:tab/>
-        <w:t>print (str)</w:t>
+        <w:t>print (</w:t>
+      </w:r>
+      <w:proofErr w:type="spellStart"/>
+      <w:r>
+        <w:rPr>
+          <w:color w:val="0070C0"/>
+        </w:rPr>
+        <w:t>str</w:t>
+      </w:r>
+      <w:proofErr w:type="spellEnd"/>
+      <w:r>
+        <w:rPr>
+          <w:color w:val="0070C0"/>
+        </w:rPr>
+        <w:t>)</w:t>
       </w:r>
     </w:p>
     <w:p>
@@ -1454,7 +1872,25 @@
           <w:color w:val="0070C0"/>
           <w:shd w:val="clear" w:color="auto" w:fill="FFFFFF"/>
         </w:rPr>
-        <w:t>or be passed as elements of an interable preceded by *.</w:t>
+        <w:t>or be passed as elements of an </w:t>
+      </w:r>
+      <w:proofErr w:type="spellStart"/>
+      <w:r>
+        <w:rPr>
+          <w:rFonts w:ascii="Lucida Grande" w:eastAsia="Times New Roman" w:hAnsi="Lucida Grande" w:cs="Lucida Grande"/>
+          <w:color w:val="0070C0"/>
+          <w:shd w:val="clear" w:color="auto" w:fill="FFFFFF"/>
+        </w:rPr>
+        <w:t>interable</w:t>
+      </w:r>
+      <w:proofErr w:type="spellEnd"/>
+      <w:r>
+        <w:rPr>
+          <w:rFonts w:ascii="Lucida Grande" w:eastAsia="Times New Roman" w:hAnsi="Lucida Grande" w:cs="Lucida Grande"/>
+          <w:color w:val="0070C0"/>
+          <w:shd w:val="clear" w:color="auto" w:fill="FFFFFF"/>
+        </w:rPr>
+        <w:t> preceded by *.</w:t>
       </w:r>
     </w:p>
     <w:p/>
@@ -1471,31 +1907,77 @@
           <w:shd w:val="clear" w:color="auto" w:fill="FFFFFF"/>
         </w:rPr>
       </w:pPr>
+      <w:proofErr w:type="spellStart"/>
       <w:r>
         <w:rPr>
           <w:rFonts w:ascii="Lucida Grande" w:eastAsia="Times New Roman" w:hAnsi="Lucida Grande" w:cs="Lucida Grande"/>
           <w:color w:val="0070C0"/>
           <w:shd w:val="clear" w:color="auto" w:fill="FFFFFF"/>
         </w:rPr>
-        <w:t>def foo(a,b):</w:t>
-      </w:r>
-    </w:p>
-    <w:p>
-      <w:pPr>
+        <w:t>def</w:t>
+      </w:r>
+      <w:proofErr w:type="spellEnd"/>
+      <w:r>
         <w:rPr>
           <w:rFonts w:ascii="Lucida Grande" w:eastAsia="Times New Roman" w:hAnsi="Lucida Grande" w:cs="Lucida Grande"/>
           <w:color w:val="0070C0"/>
           <w:shd w:val="clear" w:color="auto" w:fill="FFFFFF"/>
         </w:rPr>
-      </w:pPr>
+        <w:t xml:space="preserve"> foo(</w:t>
+      </w:r>
+      <w:proofErr w:type="spellStart"/>
       <w:r>
         <w:rPr>
           <w:rFonts w:ascii="Lucida Grande" w:eastAsia="Times New Roman" w:hAnsi="Lucida Grande" w:cs="Lucida Grande"/>
           <w:color w:val="0070C0"/>
           <w:shd w:val="clear" w:color="auto" w:fill="FFFFFF"/>
         </w:rPr>
+        <w:t>a,b</w:t>
+      </w:r>
+      <w:proofErr w:type="spellEnd"/>
+      <w:r>
+        <w:rPr>
+          <w:rFonts w:ascii="Lucida Grande" w:eastAsia="Times New Roman" w:hAnsi="Lucida Grande" w:cs="Lucida Grande"/>
+          <w:color w:val="0070C0"/>
+          <w:shd w:val="clear" w:color="auto" w:fill="FFFFFF"/>
+        </w:rPr>
+        <w:t>):</w:t>
+      </w:r>
+    </w:p>
+    <w:p>
+      <w:pPr>
+        <w:rPr>
+          <w:rFonts w:ascii="Lucida Grande" w:eastAsia="Times New Roman" w:hAnsi="Lucida Grande" w:cs="Lucida Grande"/>
+          <w:color w:val="0070C0"/>
+          <w:shd w:val="clear" w:color="auto" w:fill="FFFFFF"/>
+        </w:rPr>
+      </w:pPr>
+      <w:r>
+        <w:rPr>
+          <w:rFonts w:ascii="Lucida Grande" w:eastAsia="Times New Roman" w:hAnsi="Lucida Grande" w:cs="Lucida Grande"/>
+          <w:color w:val="0070C0"/>
+          <w:shd w:val="clear" w:color="auto" w:fill="FFFFFF"/>
+        </w:rPr>
         <w:tab/>
-        <w:t>print (a+b)</w:t>
+        <w:t>print (</w:t>
+      </w:r>
+      <w:proofErr w:type="spellStart"/>
+      <w:r>
+        <w:rPr>
+          <w:rFonts w:ascii="Lucida Grande" w:eastAsia="Times New Roman" w:hAnsi="Lucida Grande" w:cs="Lucida Grande"/>
+          <w:color w:val="0070C0"/>
+          <w:shd w:val="clear" w:color="auto" w:fill="FFFFFF"/>
+        </w:rPr>
+        <w:t>a+b</w:t>
+      </w:r>
+      <w:proofErr w:type="spellEnd"/>
+      <w:r>
+        <w:rPr>
+          <w:rFonts w:ascii="Lucida Grande" w:eastAsia="Times New Roman" w:hAnsi="Lucida Grande" w:cs="Lucida Grande"/>
+          <w:color w:val="0070C0"/>
+          <w:shd w:val="clear" w:color="auto" w:fill="FFFFFF"/>
+        </w:rPr>
+        <w:t>)</w:t>
       </w:r>
     </w:p>
     <w:p>
@@ -1945,11 +2427,33 @@
                 <w:rFonts w:ascii="AR PL SungtiL GB" w:hAnsi="AR PL SungtiL GB"/>
               </w:rPr>
             </w:pPr>
+            <w:proofErr w:type="spellStart"/>
             <w:r>
               <w:rPr>
                 <w:rFonts w:ascii="AR PL SungtiL GB" w:hAnsi="AR PL SungtiL GB"/>
               </w:rPr>
-              <w:t>def perfect_interleave (lst1,lst2,lst3)</w:t>
+              <w:t>def</w:t>
+            </w:r>
+            <w:proofErr w:type="spellEnd"/>
+            <w:r>
+              <w:rPr>
+                <w:rFonts w:ascii="AR PL SungtiL GB" w:hAnsi="AR PL SungtiL GB"/>
+              </w:rPr>
+              <w:t xml:space="preserve"> </w:t>
+            </w:r>
+            <w:proofErr w:type="spellStart"/>
+            <w:r>
+              <w:rPr>
+                <w:rFonts w:ascii="AR PL SungtiL GB" w:hAnsi="AR PL SungtiL GB"/>
+              </w:rPr>
+              <w:t>perfect_interleave</w:t>
+            </w:r>
+            <w:proofErr w:type="spellEnd"/>
+            <w:r>
+              <w:rPr>
+                <w:rFonts w:ascii="AR PL SungtiL GB" w:hAnsi="AR PL SungtiL GB"/>
+              </w:rPr>
+              <w:t xml:space="preserve"> (lst1,lst2,lst3)</w:t>
             </w:r>
           </w:p>
         </w:tc>
@@ -2103,7 +2607,21 @@
               <w:rPr>
                 <w:rFonts w:ascii="AR PL SungtiL GB" w:hAnsi="AR PL SungtiL GB"/>
               </w:rPr>
-              <w:t>[a,b,c]</w:t>
+              <w:t>[</w:t>
+            </w:r>
+            <w:proofErr w:type="spellStart"/>
+            <w:r>
+              <w:rPr>
+                <w:rFonts w:ascii="AR PL SungtiL GB" w:hAnsi="AR PL SungtiL GB"/>
+              </w:rPr>
+              <w:t>a,b,c</w:t>
+            </w:r>
+            <w:proofErr w:type="spellEnd"/>
+            <w:r>
+              <w:rPr>
+                <w:rFonts w:ascii="AR PL SungtiL GB" w:hAnsi="AR PL SungtiL GB"/>
+              </w:rPr>
+              <w:t>]</w:t>
             </w:r>
           </w:p>
         </w:tc>
@@ -2130,7 +2648,21 @@
               <w:rPr>
                 <w:rFonts w:ascii="AR PL SungtiL GB" w:hAnsi="AR PL SungtiL GB"/>
               </w:rPr>
-              <w:t>[d,e,f]</w:t>
+              <w:t>[</w:t>
+            </w:r>
+            <w:proofErr w:type="spellStart"/>
+            <w:r>
+              <w:rPr>
+                <w:rFonts w:ascii="AR PL SungtiL GB" w:hAnsi="AR PL SungtiL GB"/>
+              </w:rPr>
+              <w:t>d,e,f</w:t>
+            </w:r>
+            <w:proofErr w:type="spellEnd"/>
+            <w:r>
+              <w:rPr>
+                <w:rFonts w:ascii="AR PL SungtiL GB" w:hAnsi="AR PL SungtiL GB"/>
+              </w:rPr>
+              <w:t>]</w:t>
             </w:r>
           </w:p>
         </w:tc>
@@ -2157,7 +2689,21 @@
               <w:rPr>
                 <w:rFonts w:ascii="AR PL SungtiL GB" w:hAnsi="AR PL SungtiL GB"/>
               </w:rPr>
-              <w:t>[x,y,z]</w:t>
+              <w:t>[</w:t>
+            </w:r>
+            <w:proofErr w:type="spellStart"/>
+            <w:r>
+              <w:rPr>
+                <w:rFonts w:ascii="AR PL SungtiL GB" w:hAnsi="AR PL SungtiL GB"/>
+              </w:rPr>
+              <w:t>x,y,z</w:t>
+            </w:r>
+            <w:proofErr w:type="spellEnd"/>
+            <w:r>
+              <w:rPr>
+                <w:rFonts w:ascii="AR PL SungtiL GB" w:hAnsi="AR PL SungtiL GB"/>
+              </w:rPr>
+              <w:t>]</w:t>
             </w:r>
           </w:p>
         </w:tc>
@@ -2185,7 +2731,21 @@
               <w:rPr>
                 <w:rFonts w:ascii="AR PL SungtiL GB" w:hAnsi="AR PL SungtiL GB"/>
               </w:rPr>
-              <w:t>[a,d,x,b,e,y,c,f,z]</w:t>
+              <w:t>[</w:t>
+            </w:r>
+            <w:proofErr w:type="spellStart"/>
+            <w:r>
+              <w:rPr>
+                <w:rFonts w:ascii="AR PL SungtiL GB" w:hAnsi="AR PL SungtiL GB"/>
+              </w:rPr>
+              <w:t>a,d,x,b,e,y,c,f,z</w:t>
+            </w:r>
+            <w:proofErr w:type="spellEnd"/>
+            <w:r>
+              <w:rPr>
+                <w:rFonts w:ascii="AR PL SungtiL GB" w:hAnsi="AR PL SungtiL GB"/>
+              </w:rPr>
+              <w:t>]</w:t>
             </w:r>
           </w:p>
         </w:tc>
@@ -2196,12 +2756,14 @@
       <w:r>
         <w:t xml:space="preserve">(a) [5 marks] Write the pseudocode or flowchart for </w:t>
       </w:r>
+      <w:proofErr w:type="spellStart"/>
       <w:r>
         <w:rPr>
           <w:rFonts w:ascii="AR PL SungtiL GB" w:hAnsi="AR PL SungtiL GB"/>
         </w:rPr>
         <w:t>perfect_interleave</w:t>
       </w:r>
+      <w:proofErr w:type="spellEnd"/>
       <w:r>
         <w:t>(</w:t>
       </w:r>
@@ -2219,26 +2781,210 @@
     <w:p>
       <w:pPr>
         <w:rPr>
-          <w:rFonts w:ascii="AR PL SungtiL GB" w:hAnsi="AR PL SungtiL GB"/>
-        </w:rPr>
-      </w:pPr>
-      <w:r>
-        <w:rPr>
-          <w:rFonts w:hint="eastAsia"/>
-        </w:rPr>
-        <w:t xml:space="preserve">define the </w:t>
-      </w:r>
-      <w:r>
-        <w:rPr>
-          <w:rFonts w:ascii="AR PL SungtiL GB" w:hAnsi="AR PL SungtiL GB"/>
-        </w:rPr>
-        <w:t>perfect_interleave</w:t>
-      </w:r>
-      <w:r>
-        <w:rPr>
-          <w:rFonts w:ascii="AR PL SungtiL GB" w:hAnsi="AR PL SungtiL GB" w:hint="eastAsia"/>
-        </w:rPr>
-        <w:t>(lst1, lst2, lst3) method</w:t>
+          <w:color w:val="0070C0"/>
+        </w:rPr>
+      </w:pPr>
+      <w:r>
+        <w:rPr>
+          <w:color w:val="0070C0"/>
+        </w:rPr>
+        <w:t xml:space="preserve">define a method called </w:t>
+      </w:r>
+      <w:proofErr w:type="spellStart"/>
+      <w:r>
+        <w:rPr>
+          <w:color w:val="0070C0"/>
+        </w:rPr>
+        <w:t>per_fecterleave</w:t>
+      </w:r>
+      <w:proofErr w:type="spellEnd"/>
+      <w:r>
+        <w:rPr>
+          <w:color w:val="0070C0"/>
+        </w:rPr>
+        <w:t xml:space="preserve"> with three parameters which are list1, list2 and list3</w:t>
+      </w:r>
+    </w:p>
+    <w:p>
+      <w:pPr>
+        <w:rPr>
+          <w:color w:val="0070C0"/>
+        </w:rPr>
+      </w:pPr>
+      <w:r>
+        <w:rPr>
+          <w:color w:val="0070C0"/>
+        </w:rPr>
+        <w:tab/>
+        <w:t>if the length of three</w:t>
+      </w:r>
+      <w:bookmarkStart w:id="0" w:name="_GoBack"/>
+      <w:bookmarkEnd w:id="0"/>
+      <w:r>
+        <w:rPr>
+          <w:color w:val="0070C0"/>
+        </w:rPr>
+        <w:t xml:space="preserve"> lists are not equal</w:t>
+      </w:r>
+    </w:p>
+    <w:p>
+      <w:pPr>
+        <w:rPr>
+          <w:color w:val="0070C0"/>
+        </w:rPr>
+      </w:pPr>
+      <w:r>
+        <w:rPr>
+          <w:color w:val="0070C0"/>
+        </w:rPr>
+        <w:tab/>
+      </w:r>
+      <w:r>
+        <w:rPr>
+          <w:color w:val="0070C0"/>
+        </w:rPr>
+        <w:tab/>
+        <w:t>then throw the Exception (“should input three same size lists”)</w:t>
+      </w:r>
+    </w:p>
+    <w:p>
+      <w:pPr>
+        <w:rPr>
+          <w:color w:val="0070C0"/>
+        </w:rPr>
+      </w:pPr>
+      <w:r>
+        <w:rPr>
+          <w:color w:val="0070C0"/>
+        </w:rPr>
+        <w:tab/>
+        <w:t>else if the length of any of three lists is 0;</w:t>
+      </w:r>
+    </w:p>
+    <w:p>
+      <w:pPr>
+        <w:rPr>
+          <w:color w:val="0070C0"/>
+        </w:rPr>
+      </w:pPr>
+      <w:r>
+        <w:rPr>
+          <w:color w:val="0070C0"/>
+        </w:rPr>
+        <w:t xml:space="preserve"> </w:t>
+      </w:r>
+      <w:r>
+        <w:rPr>
+          <w:color w:val="0070C0"/>
+        </w:rPr>
+        <w:tab/>
+      </w:r>
+      <w:r>
+        <w:rPr>
+          <w:color w:val="0070C0"/>
+        </w:rPr>
+        <w:tab/>
+        <w:t>then just return an empty list</w:t>
+      </w:r>
+    </w:p>
+    <w:p>
+      <w:pPr>
+        <w:rPr>
+          <w:color w:val="0070C0"/>
+        </w:rPr>
+      </w:pPr>
+      <w:r>
+        <w:rPr>
+          <w:color w:val="0070C0"/>
+        </w:rPr>
+        <w:tab/>
+        <w:t>else</w:t>
+      </w:r>
+      <w:r>
+        <w:rPr>
+          <w:color w:val="0070C0"/>
+        </w:rPr>
+        <w:t xml:space="preserve"> if</w:t>
+      </w:r>
+      <w:r>
+        <w:rPr>
+          <w:color w:val="0070C0"/>
+        </w:rPr>
+        <w:t xml:space="preserve"> </w:t>
+      </w:r>
+      <w:r>
+        <w:rPr>
+          <w:color w:val="0070C0"/>
+        </w:rPr>
+        <w:t>their length are same but not 0</w:t>
+      </w:r>
+    </w:p>
+    <w:p>
+      <w:pPr>
+        <w:rPr>
+          <w:color w:val="0070C0"/>
+        </w:rPr>
+      </w:pPr>
+      <w:r>
+        <w:rPr>
+          <w:color w:val="0070C0"/>
+        </w:rPr>
+        <w:tab/>
+      </w:r>
+      <w:r>
+        <w:rPr>
+          <w:color w:val="0070C0"/>
+        </w:rPr>
+        <w:tab/>
+        <w:t xml:space="preserve">then, </w:t>
+      </w:r>
+    </w:p>
+    <w:p>
+      <w:pPr>
+        <w:ind w:left="1276" w:hanging="850"/>
+        <w:jc w:val="both"/>
+        <w:rPr>
+          <w:color w:val="0070C0"/>
+        </w:rPr>
+      </w:pPr>
+      <w:r>
+        <w:rPr>
+          <w:color w:val="0070C0"/>
+        </w:rPr>
+        <w:tab/>
+      </w:r>
+      <w:r>
+        <w:rPr>
+          <w:color w:val="0070C0"/>
+        </w:rPr>
+        <w:tab/>
+        <w:t>return  a list adding first element of each</w:t>
+      </w:r>
+      <w:r>
+        <w:rPr>
+          <w:color w:val="0070C0"/>
+        </w:rPr>
+        <w:t xml:space="preserve"> passing</w:t>
+      </w:r>
+      <w:r>
+        <w:rPr>
+          <w:color w:val="0070C0"/>
+        </w:rPr>
+        <w:t xml:space="preserve"> lists together, then call the </w:t>
+      </w:r>
+      <w:proofErr w:type="spellStart"/>
+      <w:r>
+        <w:rPr>
+          <w:color w:val="0070C0"/>
+        </w:rPr>
+        <w:t>per_fecterleave</w:t>
+      </w:r>
+      <w:proofErr w:type="spellEnd"/>
+      <w:r>
+        <w:rPr>
+          <w:color w:val="0070C0"/>
+        </w:rPr>
+        <w:t xml:space="preserve">   method reclusively by passing the lists containing all element of list from the second to the last element.   </w:t>
       </w:r>
     </w:p>
     <w:p/>
@@ -2261,12 +3007,14 @@
       <w:r>
         <w:t xml:space="preserve"> function that implements </w:t>
       </w:r>
+      <w:proofErr w:type="spellStart"/>
       <w:r>
         <w:rPr>
           <w:rFonts w:ascii="AR PL SungtiL GB" w:hAnsi="AR PL SungtiL GB"/>
         </w:rPr>
         <w:t>perfect_interleave</w:t>
       </w:r>
+      <w:proofErr w:type="spellEnd"/>
       <w:r>
         <w:t>(</w:t>
       </w:r>
@@ -2286,11 +3034,33 @@
           <w:color w:val="0070C0"/>
         </w:rPr>
       </w:pPr>
-      <w:r>
-        <w:rPr>
-          <w:color w:val="0070C0"/>
-        </w:rPr>
-        <w:t>def perfect_interleave(lst1,lst2,lst3):</w:t>
+      <w:proofErr w:type="spellStart"/>
+      <w:r>
+        <w:rPr>
+          <w:color w:val="0070C0"/>
+        </w:rPr>
+        <w:t>def</w:t>
+      </w:r>
+      <w:proofErr w:type="spellEnd"/>
+      <w:r>
+        <w:rPr>
+          <w:color w:val="0070C0"/>
+        </w:rPr>
+        <w:t xml:space="preserve"> </w:t>
+      </w:r>
+      <w:proofErr w:type="spellStart"/>
+      <w:r>
+        <w:rPr>
+          <w:color w:val="0070C0"/>
+        </w:rPr>
+        <w:t>perfect_interleave</w:t>
+      </w:r>
+      <w:proofErr w:type="spellEnd"/>
+      <w:r>
+        <w:rPr>
+          <w:color w:val="0070C0"/>
+        </w:rPr>
+        <w:t>(lst1,lst2,lst3):</w:t>
       </w:r>
     </w:p>
     <w:p>
@@ -2304,7 +3074,63 @@
           <w:color w:val="0070C0"/>
         </w:rPr>
         <w:tab/>
-        <w:t>if len(lst1) != len(lst2) or len(lst1) != len(lst3):</w:t>
+        <w:t xml:space="preserve">if </w:t>
+      </w:r>
+      <w:proofErr w:type="spellStart"/>
+      <w:r>
+        <w:rPr>
+          <w:color w:val="0070C0"/>
+        </w:rPr>
+        <w:t>len</w:t>
+      </w:r>
+      <w:proofErr w:type="spellEnd"/>
+      <w:r>
+        <w:rPr>
+          <w:color w:val="0070C0"/>
+        </w:rPr>
+        <w:t xml:space="preserve">(lst1) != </w:t>
+      </w:r>
+      <w:proofErr w:type="spellStart"/>
+      <w:r>
+        <w:rPr>
+          <w:color w:val="0070C0"/>
+        </w:rPr>
+        <w:t>len</w:t>
+      </w:r>
+      <w:proofErr w:type="spellEnd"/>
+      <w:r>
+        <w:rPr>
+          <w:color w:val="0070C0"/>
+        </w:rPr>
+        <w:t xml:space="preserve">(lst2) or </w:t>
+      </w:r>
+      <w:proofErr w:type="spellStart"/>
+      <w:r>
+        <w:rPr>
+          <w:color w:val="0070C0"/>
+        </w:rPr>
+        <w:t>len</w:t>
+      </w:r>
+      <w:proofErr w:type="spellEnd"/>
+      <w:r>
+        <w:rPr>
+          <w:color w:val="0070C0"/>
+        </w:rPr>
+        <w:t xml:space="preserve">(lst1) != </w:t>
+      </w:r>
+      <w:proofErr w:type="spellStart"/>
+      <w:r>
+        <w:rPr>
+          <w:color w:val="0070C0"/>
+        </w:rPr>
+        <w:t>len</w:t>
+      </w:r>
+      <w:proofErr w:type="spellEnd"/>
+      <w:r>
+        <w:rPr>
+          <w:color w:val="0070C0"/>
+        </w:rPr>
+        <w:t>(lst3):</w:t>
       </w:r>
     </w:p>
     <w:p>
@@ -2338,7 +3164,62 @@
           <w:color w:val="0070C0"/>
         </w:rPr>
         <w:tab/>
-        <w:t>elif len(lst1) == 0 or len(lst2) == 0 or len(lst3) == 0 :</w:t>
+      </w:r>
+      <w:proofErr w:type="spellStart"/>
+      <w:r>
+        <w:rPr>
+          <w:color w:val="0070C0"/>
+        </w:rPr>
+        <w:t>elif</w:t>
+      </w:r>
+      <w:proofErr w:type="spellEnd"/>
+      <w:r>
+        <w:rPr>
+          <w:color w:val="0070C0"/>
+        </w:rPr>
+        <w:t xml:space="preserve"> </w:t>
+      </w:r>
+      <w:proofErr w:type="spellStart"/>
+      <w:r>
+        <w:rPr>
+          <w:color w:val="0070C0"/>
+        </w:rPr>
+        <w:t>len</w:t>
+      </w:r>
+      <w:proofErr w:type="spellEnd"/>
+      <w:r>
+        <w:rPr>
+          <w:color w:val="0070C0"/>
+        </w:rPr>
+        <w:t xml:space="preserve">(lst1) == 0 or </w:t>
+      </w:r>
+      <w:proofErr w:type="spellStart"/>
+      <w:r>
+        <w:rPr>
+          <w:color w:val="0070C0"/>
+        </w:rPr>
+        <w:t>len</w:t>
+      </w:r>
+      <w:proofErr w:type="spellEnd"/>
+      <w:r>
+        <w:rPr>
+          <w:color w:val="0070C0"/>
+        </w:rPr>
+        <w:t xml:space="preserve">(lst2) == 0 or </w:t>
+      </w:r>
+      <w:proofErr w:type="spellStart"/>
+      <w:r>
+        <w:rPr>
+          <w:color w:val="0070C0"/>
+        </w:rPr>
+        <w:t>len</w:t>
+      </w:r>
+      <w:proofErr w:type="spellEnd"/>
+      <w:r>
+        <w:rPr>
+          <w:color w:val="0070C0"/>
+        </w:rPr>
+        <w:t>(lst3) == 0 :</w:t>
       </w:r>
     </w:p>
     <w:p>
@@ -2392,7 +3273,21 @@
           <w:color w:val="0070C0"/>
         </w:rPr>
         <w:tab/>
-        <w:t>return [lst1[0],lst2[0],lst3[0]] + perfect_interleave(lst1[1:],lst2[1:],lst3[1:])</w:t>
+        <w:t xml:space="preserve">return [lst1[0],lst2[0],lst3[0]] + </w:t>
+      </w:r>
+      <w:proofErr w:type="spellStart"/>
+      <w:r>
+        <w:rPr>
+          <w:color w:val="0070C0"/>
+        </w:rPr>
+        <w:t>perfect_interleave</w:t>
+      </w:r>
+      <w:proofErr w:type="spellEnd"/>
+      <w:r>
+        <w:rPr>
+          <w:color w:val="0070C0"/>
+        </w:rPr>
+        <w:t>(lst1[1:],lst2[1:],lst3[1:])</w:t>
       </w:r>
     </w:p>
     <w:p/>
@@ -2410,7 +3305,15 @@
     <w:p/>
     <w:p>
       <w:r>
-        <w:t>line = raw_input("Type a word")</w:t>
+        <w:t xml:space="preserve">line = </w:t>
+      </w:r>
+      <w:proofErr w:type="spellStart"/>
+      <w:r>
+        <w:t>raw_input</w:t>
+      </w:r>
+      <w:proofErr w:type="spellEnd"/>
+      <w:r>
+        <w:t>("Type a word")</w:t>
       </w:r>
     </w:p>
     <w:p>
@@ -2424,14 +3327,32 @@
       </w:r>
     </w:p>
     <w:p>
-      <w:r>
-        <w:t>num = int(line)</w:t>
-      </w:r>
-    </w:p>
-    <w:p>
-      <w:r>
-        <w:t>print "You typed the number ", num</w:t>
-      </w:r>
+      <w:proofErr w:type="spellStart"/>
+      <w:r>
+        <w:t>num</w:t>
+      </w:r>
+      <w:proofErr w:type="spellEnd"/>
+      <w:r>
+        <w:t xml:space="preserve"> = </w:t>
+      </w:r>
+      <w:proofErr w:type="spellStart"/>
+      <w:r>
+        <w:t>int</w:t>
+      </w:r>
+      <w:proofErr w:type="spellEnd"/>
+      <w:r>
+        <w:t>(line)</w:t>
+      </w:r>
+    </w:p>
+    <w:p>
+      <w:r>
+        <w:t xml:space="preserve">print "You typed the number ", </w:t>
+      </w:r>
+      <w:proofErr w:type="spellStart"/>
+      <w:r>
+        <w:t>num</w:t>
+      </w:r>
+      <w:proofErr w:type="spellEnd"/>
     </w:p>
     <w:p/>
     <w:p>
@@ -2444,7 +3365,21 @@
         <w:rPr>
           <w:color w:val="0070C0"/>
         </w:rPr>
-        <w:t xml:space="preserve">line = raw_input("Type a word")  </w:t>
+        <w:t xml:space="preserve">line = </w:t>
+      </w:r>
+      <w:proofErr w:type="spellStart"/>
+      <w:r>
+        <w:rPr>
+          <w:color w:val="0070C0"/>
+        </w:rPr>
+        <w:t>raw_input</w:t>
+      </w:r>
+      <w:proofErr w:type="spellEnd"/>
+      <w:r>
+        <w:rPr>
+          <w:color w:val="0070C0"/>
+        </w:rPr>
+        <w:t xml:space="preserve">("Type a word")  </w:t>
       </w:r>
       <w:r>
         <w:rPr>
@@ -2482,7 +3417,21 @@
           <w:color w:val="0070C0"/>
         </w:rPr>
         <w:tab/>
-        <w:t>because raw_input(“something”) is a method of python2 program</w:t>
+        <w:t xml:space="preserve">because </w:t>
+      </w:r>
+      <w:proofErr w:type="spellStart"/>
+      <w:r>
+        <w:rPr>
+          <w:color w:val="0070C0"/>
+        </w:rPr>
+        <w:t>raw_input</w:t>
+      </w:r>
+      <w:proofErr w:type="spellEnd"/>
+      <w:r>
+        <w:rPr>
+          <w:color w:val="0070C0"/>
+        </w:rPr>
+        <w:t>(“something”) is a method of python2 program</w:t>
       </w:r>
     </w:p>
     <w:p>
@@ -2591,11 +3540,33 @@
           <w:color w:val="0070C0"/>
         </w:rPr>
       </w:pPr>
-      <w:r>
-        <w:rPr>
-          <w:color w:val="0070C0"/>
-        </w:rPr>
-        <w:t>num = int(line)</w:t>
+      <w:proofErr w:type="spellStart"/>
+      <w:r>
+        <w:rPr>
+          <w:color w:val="0070C0"/>
+        </w:rPr>
+        <w:t>num</w:t>
+      </w:r>
+      <w:proofErr w:type="spellEnd"/>
+      <w:r>
+        <w:rPr>
+          <w:color w:val="0070C0"/>
+        </w:rPr>
+        <w:t xml:space="preserve"> = </w:t>
+      </w:r>
+      <w:proofErr w:type="spellStart"/>
+      <w:r>
+        <w:rPr>
+          <w:color w:val="0070C0"/>
+        </w:rPr>
+        <w:t>int</w:t>
+      </w:r>
+      <w:proofErr w:type="spellEnd"/>
+      <w:r>
+        <w:rPr>
+          <w:color w:val="0070C0"/>
+        </w:rPr>
+        <w:t>(line)</w:t>
       </w:r>
       <w:r>
         <w:rPr>
@@ -2608,7 +3579,21 @@
         <w:rPr>
           <w:color w:val="0070C0"/>
         </w:rPr>
-        <w:t xml:space="preserve"> does not work, because int()</w:t>
+        <w:t xml:space="preserve"> does not work, because </w:t>
+      </w:r>
+      <w:proofErr w:type="spellStart"/>
+      <w:r>
+        <w:rPr>
+          <w:color w:val="0070C0"/>
+        </w:rPr>
+        <w:t>int</w:t>
+      </w:r>
+      <w:proofErr w:type="spellEnd"/>
+      <w:r>
+        <w:rPr>
+          <w:color w:val="0070C0"/>
+        </w:rPr>
+        <w:t>()</w:t>
       </w:r>
       <w:r>
         <w:rPr>
@@ -2654,7 +3639,23 @@
           <w:rFonts w:hint="eastAsia"/>
           <w:color w:val="0070C0"/>
         </w:rPr>
-        <w:t xml:space="preserve"> into a int type </w:t>
+        <w:t xml:space="preserve"> into a </w:t>
+      </w:r>
+      <w:proofErr w:type="spellStart"/>
+      <w:r>
+        <w:rPr>
+          <w:rFonts w:hint="eastAsia"/>
+          <w:color w:val="0070C0"/>
+        </w:rPr>
+        <w:t>int</w:t>
+      </w:r>
+      <w:proofErr w:type="spellEnd"/>
+      <w:r>
+        <w:rPr>
+          <w:rFonts w:hint="eastAsia"/>
+          <w:color w:val="0070C0"/>
+        </w:rPr>
+        <w:t xml:space="preserve"> type </w:t>
       </w:r>
     </w:p>
     <w:p>
@@ -2717,7 +3718,21 @@
         <w:rPr>
           <w:color w:val="0070C0"/>
         </w:rPr>
-        <w:t xml:space="preserve"> %s“ %num)   </w:t>
+        <w:t xml:space="preserve"> %s“ %</w:t>
+      </w:r>
+      <w:proofErr w:type="spellStart"/>
+      <w:r>
+        <w:rPr>
+          <w:color w:val="0070C0"/>
+        </w:rPr>
+        <w:t>num</w:t>
+      </w:r>
+      <w:proofErr w:type="spellEnd"/>
+      <w:r>
+        <w:rPr>
+          <w:color w:val="0070C0"/>
+        </w:rPr>
+        <w:t xml:space="preserve">)   </w:t>
       </w:r>
     </w:p>
     <w:p>
@@ -2759,20 +3774,14 @@
     </w:p>
     <w:p>
       <w:r>
+        <w:lastRenderedPageBreak/>
         <w:t>(b) [3 marks] Explain the difference between a syntax error and semantic error in the context of computer programming languages. (Note that this is not python specific)</w:t>
       </w:r>
     </w:p>
-    <w:p>
-      <w:pPr>
-        <w:rPr>
-          <w:rFonts w:hint="eastAsia"/>
-        </w:rPr>
-      </w:pPr>
-    </w:p>
-    <w:p>
-      <w:pPr>
-        <w:rPr>
-          <w:rFonts w:hint="eastAsia"/>
+    <w:p/>
+    <w:p>
+      <w:pPr>
+        <w:rPr>
           <w:color w:val="0070C0"/>
         </w:rPr>
       </w:pPr>
@@ -2820,7 +3829,6 @@
     <w:p>
       <w:pPr>
         <w:rPr>
-          <w:rFonts w:hint="eastAsia"/>
           <w:color w:val="0070C0"/>
         </w:rPr>
       </w:pPr>
@@ -2849,21 +3857,7 @@
           <w:rFonts w:hint="eastAsia"/>
           <w:color w:val="0070C0"/>
         </w:rPr>
-        <w:t xml:space="preserve">occurred when there was </w:t>
-      </w:r>
-      <w:r>
-        <w:rPr>
-          <w:rFonts w:hint="eastAsia"/>
-          <w:color w:val="0070C0"/>
-        </w:rPr>
-        <w:t xml:space="preserve">a piece of </w:t>
-      </w:r>
-      <w:r>
-        <w:rPr>
-          <w:rFonts w:hint="eastAsia"/>
-          <w:color w:val="0070C0"/>
-        </w:rPr>
-        <w:t xml:space="preserve">code which does not </w:t>
+        <w:t xml:space="preserve">occurred when there was a piece of code which does not </w:t>
       </w:r>
       <w:r>
         <w:rPr>
@@ -2889,7 +3883,6 @@
     <w:p>
       <w:pPr>
         <w:rPr>
-          <w:rFonts w:hint="eastAsia"/>
           <w:lang w:val="en-AU"/>
         </w:rPr>
       </w:pPr>
@@ -2897,17 +3890,13 @@
     <w:p>
       <w:pPr>
         <w:rPr>
-          <w:rFonts w:hint="eastAsia"/>
           <w:lang w:val="en-AU"/>
         </w:rPr>
       </w:pPr>
-      <w:bookmarkStart w:id="0" w:name="_GoBack"/>
-      <w:bookmarkEnd w:id="0"/>
     </w:p>
     <w:p/>
     <w:p>
       <w:r>
-        <w:lastRenderedPageBreak/>
         <w:t>Q8.</w:t>
       </w:r>
     </w:p>
@@ -2915,11 +3904,19 @@
       <w:r>
         <w:t xml:space="preserve">(a) [3 marks] Assuming </w:t>
       </w:r>
-      <w:r>
-        <w:rPr>
-          <w:rFonts w:ascii="AR PL SungtiL GB" w:hAnsi="AR PL SungtiL GB"/>
-        </w:rPr>
-        <w:t>num = 20</w:t>
+      <w:proofErr w:type="spellStart"/>
+      <w:r>
+        <w:rPr>
+          <w:rFonts w:ascii="AR PL SungtiL GB" w:hAnsi="AR PL SungtiL GB"/>
+        </w:rPr>
+        <w:t>num</w:t>
+      </w:r>
+      <w:proofErr w:type="spellEnd"/>
+      <w:r>
+        <w:rPr>
+          <w:rFonts w:ascii="AR PL SungtiL GB" w:hAnsi="AR PL SungtiL GB"/>
+        </w:rPr>
+        <w:t xml:space="preserve"> = 20</w:t>
       </w:r>
       <w:r>
         <w:t>, determine the value of each of the following Python expressions:</w:t>
@@ -2927,16 +3924,32 @@
     </w:p>
     <w:p>
       <w:r>
-        <w:t xml:space="preserve">   (i)  </w:t>
+        <w:t xml:space="preserve">   (</w:t>
+      </w:r>
+      <w:proofErr w:type="spellStart"/>
+      <w:r>
+        <w:t>i</w:t>
+      </w:r>
+      <w:proofErr w:type="spellEnd"/>
+      <w:r>
+        <w:t xml:space="preserve">)  </w:t>
       </w:r>
       <w:r>
         <w:tab/>
       </w:r>
-      <w:r>
-        <w:rPr>
-          <w:rFonts w:ascii="AR PL SungtiL GB" w:hAnsi="AR PL SungtiL GB"/>
-        </w:rPr>
-        <w:t>num / 12</w:t>
+      <w:proofErr w:type="spellStart"/>
+      <w:r>
+        <w:rPr>
+          <w:rFonts w:ascii="AR PL SungtiL GB" w:hAnsi="AR PL SungtiL GB"/>
+        </w:rPr>
+        <w:t>num</w:t>
+      </w:r>
+      <w:proofErr w:type="spellEnd"/>
+      <w:r>
+        <w:rPr>
+          <w:rFonts w:ascii="AR PL SungtiL GB" w:hAnsi="AR PL SungtiL GB"/>
+        </w:rPr>
+        <w:t xml:space="preserve"> / 12</w:t>
       </w:r>
     </w:p>
     <w:p>
@@ -2969,7 +3982,15 @@
     </w:p>
     <w:p>
       <w:r>
-        <w:t xml:space="preserve">   (iv) </w:t>
+        <w:t xml:space="preserve">   (</w:t>
+      </w:r>
+      <w:proofErr w:type="spellStart"/>
+      <w:r>
+        <w:t>iv</w:t>
+      </w:r>
+      <w:proofErr w:type="spellEnd"/>
+      <w:r>
+        <w:t xml:space="preserve">) </w:t>
       </w:r>
       <w:r>
         <w:tab/>
@@ -3153,11 +4174,33 @@
           <w:rFonts w:ascii="AR PL SungtiL GB" w:hAnsi="AR PL SungtiL GB"/>
         </w:rPr>
       </w:pPr>
-      <w:r>
-        <w:rPr>
-          <w:rFonts w:ascii="AR PL SungtiL GB" w:hAnsi="AR PL SungtiL GB"/>
-        </w:rPr>
-        <w:t>TypeError: can only concatenate tuple (not "int") to tuple</w:t>
+      <w:proofErr w:type="spellStart"/>
+      <w:r>
+        <w:rPr>
+          <w:rFonts w:ascii="AR PL SungtiL GB" w:hAnsi="AR PL SungtiL GB"/>
+        </w:rPr>
+        <w:t>TypeError</w:t>
+      </w:r>
+      <w:proofErr w:type="spellEnd"/>
+      <w:r>
+        <w:rPr>
+          <w:rFonts w:ascii="AR PL SungtiL GB" w:hAnsi="AR PL SungtiL GB"/>
+        </w:rPr>
+        <w:t>: can only concatenate tuple (not "</w:t>
+      </w:r>
+      <w:proofErr w:type="spellStart"/>
+      <w:r>
+        <w:rPr>
+          <w:rFonts w:ascii="AR PL SungtiL GB" w:hAnsi="AR PL SungtiL GB"/>
+        </w:rPr>
+        <w:t>int</w:t>
+      </w:r>
+      <w:proofErr w:type="spellEnd"/>
+      <w:r>
+        <w:rPr>
+          <w:rFonts w:ascii="AR PL SungtiL GB" w:hAnsi="AR PL SungtiL GB"/>
+        </w:rPr>
+        <w:t>") to tuple</w:t>
       </w:r>
     </w:p>
     <w:p>
@@ -3185,7 +4228,21 @@
         <w:rPr>
           <w:rFonts w:ascii="AR PL SungtiL GB" w:hAnsi="AR PL SungtiL GB"/>
         </w:rPr>
-        <w:t>tuple("LAN")+len("DO")</w:t>
+        <w:t>tuple("LAN")+</w:t>
+      </w:r>
+      <w:proofErr w:type="spellStart"/>
+      <w:r>
+        <w:rPr>
+          <w:rFonts w:ascii="AR PL SungtiL GB" w:hAnsi="AR PL SungtiL GB"/>
+        </w:rPr>
+        <w:t>len</w:t>
+      </w:r>
+      <w:proofErr w:type="spellEnd"/>
+      <w:r>
+        <w:rPr>
+          <w:rFonts w:ascii="AR PL SungtiL GB" w:hAnsi="AR PL SungtiL GB"/>
+        </w:rPr>
+        <w:t>("DO")</w:t>
       </w:r>
     </w:p>
     <w:p>
@@ -3201,7 +4258,21 @@
         <w:rPr>
           <w:rFonts w:ascii="AR PL SungtiL GB" w:hAnsi="AR PL SungtiL GB"/>
         </w:rPr>
-        <w:t xml:space="preserve"> tuple("LAN")[len("DO")]</w:t>
+        <w:t xml:space="preserve"> tuple("LAN")[</w:t>
+      </w:r>
+      <w:proofErr w:type="spellStart"/>
+      <w:r>
+        <w:rPr>
+          <w:rFonts w:ascii="AR PL SungtiL GB" w:hAnsi="AR PL SungtiL GB"/>
+        </w:rPr>
+        <w:t>len</w:t>
+      </w:r>
+      <w:proofErr w:type="spellEnd"/>
+      <w:r>
+        <w:rPr>
+          <w:rFonts w:ascii="AR PL SungtiL GB" w:hAnsi="AR PL SungtiL GB"/>
+        </w:rPr>
+        <w:t>("DO")]</w:t>
       </w:r>
     </w:p>
     <w:p>

</xml_diff>